<commit_message>
Modified the addUp function to get the appropriate session info from the summaries.  - Also modified the WorkDay class to get rid of consult hours  - Modified the test files to be more like actual summaries
</commit_message>
<xml_diff>
--- a/HoursTotaller/TestHours1.docx
+++ b/HoursTotaller/TestHours1.docx
@@ -39,6 +39,7 @@
         <w:rPr>
           <w:rtl w:val="0"/>
         </w:rPr>
+        <w:t xml:space="preserve">Referral: Jessie Zoust / Birth Date: 2/35/2150</w:t>
       </w:r>
     </w:p>
     <w:p>
@@ -91,7 +92,8 @@
         <w:rPr>
           <w:rtl w:val="0"/>
         </w:rPr>
-        <w:t xml:space="preserve">March 32nd, 2045</w:t>
+        <w:t xml:space="preserve">March 2, 2045</w:t>
+        <w:tab/>
         <w:tab/>
         <w:t xml:space="preserve">Summary</w:t>
       </w:r>
@@ -117,6 +119,276 @@
         <w:tab/>
         <w:tab/>
         <w:tab/>
+        <w:t xml:space="preserve">Travel TIme = 2.75 hours</w:t>
+      </w:r>
+    </w:p>
+    <w:p>
+      <w:pPr>
+        <w:rPr/>
+      </w:pPr>
+      <w:r>
+        <w:rPr>
+          <w:rtl w:val="0"/>
+        </w:rPr>
+        <w:tab/>
+        <w:tab/>
+        <w:tab/>
+        <w:t xml:space="preserve">House Time = .75 hours</w:t>
+      </w:r>
+    </w:p>
+    <w:p>
+      <w:pPr>
+        <w:rPr/>
+      </w:pPr>
+      <w:r>
+        <w:rPr>
+          <w:rtl w:val="0"/>
+        </w:rPr>
+        <w:tab/>
+        <w:tab/>
+        <w:tab/>
+        <w:t xml:space="preserve">Community Time = 1.0hours</w:t>
+      </w:r>
+    </w:p>
+    <w:p>
+      <w:pPr>
+        <w:rPr/>
+      </w:pPr>
+      <w:r>
+        <w:rPr>
+          <w:rtl w:val="0"/>
+        </w:rPr>
+        <w:tab/>
+        <w:tab/>
+        <w:tab/>
+        <w:t xml:space="preserve">Documentation Time = .25 hours</w:t>
+      </w:r>
+    </w:p>
+    <w:p>
+      <w:pPr>
+        <w:rPr/>
+      </w:pPr>
+      <w:r>
+        <w:rPr>
+          <w:rtl w:val="0"/>
+        </w:rPr>
+      </w:r>
+    </w:p>
+    <w:p>
+      <w:pPr>
+        <w:rPr/>
+      </w:pPr>
+      <w:r>
+        <w:rPr>
+          <w:rtl w:val="0"/>
+        </w:rPr>
+        <w:t xml:space="preserve">March 5, 2045</w:t>
+        <w:tab/>
+        <w:tab/>
+        <w:t xml:space="preserve">Summary</w:t>
+      </w:r>
+    </w:p>
+    <w:p>
+      <w:pPr>
+        <w:rPr/>
+      </w:pPr>
+      <w:r>
+        <w:rPr>
+          <w:rtl w:val="0"/>
+        </w:rPr>
+      </w:r>
+    </w:p>
+    <w:p>
+      <w:pPr>
+        <w:rPr/>
+      </w:pPr>
+      <w:r>
+        <w:rPr>
+          <w:rtl w:val="0"/>
+        </w:rPr>
+        <w:tab/>
+        <w:tab/>
+        <w:tab/>
+        <w:t xml:space="preserve">Travel Time = 0.75 hours</w:t>
+      </w:r>
+    </w:p>
+    <w:p>
+      <w:pPr>
+        <w:rPr/>
+      </w:pPr>
+      <w:r>
+        <w:rPr>
+          <w:rtl w:val="0"/>
+        </w:rPr>
+        <w:tab/>
+        <w:tab/>
+        <w:tab/>
+        <w:t xml:space="preserve">House TIme = 6.25 hours</w:t>
+      </w:r>
+    </w:p>
+    <w:p>
+      <w:pPr>
+        <w:rPr/>
+      </w:pPr>
+      <w:r>
+        <w:rPr>
+          <w:rtl w:val="0"/>
+        </w:rPr>
+        <w:tab/>
+        <w:tab/>
+        <w:tab/>
+        <w:t xml:space="preserve">Community Time = .25 hours</w:t>
+      </w:r>
+    </w:p>
+    <w:p>
+      <w:pPr>
+        <w:rPr/>
+      </w:pPr>
+      <w:r>
+        <w:rPr>
+          <w:rtl w:val="0"/>
+        </w:rPr>
+        <w:tab/>
+        <w:tab/>
+        <w:tab/>
+        <w:t xml:space="preserve">Documentation Time = .25 hours</w:t>
+      </w:r>
+    </w:p>
+    <w:p>
+      <w:pPr>
+        <w:rPr/>
+      </w:pPr>
+      <w:r>
+        <w:rPr>
+          <w:rtl w:val="0"/>
+        </w:rPr>
+      </w:r>
+    </w:p>
+    <w:p>
+      <w:pPr>
+        <w:rPr/>
+      </w:pPr>
+      <w:r>
+        <w:rPr>
+          <w:rtl w:val="0"/>
+        </w:rPr>
+        <w:t xml:space="preserve">March 4, 2045</w:t>
+        <w:tab/>
+        <w:tab/>
+        <w:t xml:space="preserve">Summary</w:t>
+      </w:r>
+    </w:p>
+    <w:p>
+      <w:pPr>
+        <w:rPr/>
+      </w:pPr>
+      <w:r>
+        <w:rPr>
+          <w:rtl w:val="0"/>
+        </w:rPr>
+      </w:r>
+    </w:p>
+    <w:p>
+      <w:pPr>
+        <w:rPr/>
+      </w:pPr>
+      <w:r>
+        <w:rPr>
+          <w:rtl w:val="0"/>
+        </w:rPr>
+        <w:tab/>
+        <w:tab/>
+        <w:tab/>
+        <w:t xml:space="preserve">Travel Time = 1.75 hours</w:t>
+      </w:r>
+    </w:p>
+    <w:p>
+      <w:pPr>
+        <w:rPr/>
+      </w:pPr>
+      <w:r>
+        <w:rPr>
+          <w:rtl w:val="0"/>
+        </w:rPr>
+        <w:tab/>
+        <w:tab/>
+        <w:tab/>
+        <w:t xml:space="preserve">House Time = 1.25 hours</w:t>
+      </w:r>
+    </w:p>
+    <w:p>
+      <w:pPr>
+        <w:rPr/>
+      </w:pPr>
+      <w:r>
+        <w:rPr>
+          <w:rtl w:val="0"/>
+        </w:rPr>
+        <w:tab/>
+        <w:tab/>
+        <w:tab/>
+        <w:t xml:space="preserve">Community Time = 3.75 hours</w:t>
+      </w:r>
+    </w:p>
+    <w:p>
+      <w:pPr>
+        <w:rPr/>
+      </w:pPr>
+      <w:r>
+        <w:rPr>
+          <w:rtl w:val="0"/>
+        </w:rPr>
+        <w:tab/>
+        <w:tab/>
+        <w:tab/>
+        <w:t xml:space="preserve">Documentation Time = .25 hours</w:t>
+      </w:r>
+    </w:p>
+    <w:p>
+      <w:pPr>
+        <w:rPr/>
+      </w:pPr>
+      <w:r>
+        <w:rPr>
+          <w:rtl w:val="0"/>
+        </w:rPr>
+      </w:r>
+    </w:p>
+    <w:p>
+      <w:pPr>
+        <w:rPr/>
+      </w:pPr>
+      <w:r>
+        <w:rPr>
+          <w:rtl w:val="0"/>
+        </w:rPr>
+        <w:t xml:space="preserve">March 7, 2045</w:t>
+        <w:tab/>
+        <w:tab/>
+        <w:t xml:space="preserve">Summary</w:t>
+      </w:r>
+    </w:p>
+    <w:p>
+      <w:pPr>
+        <w:rPr/>
+      </w:pPr>
+      <w:r>
+        <w:rPr>
+          <w:rtl w:val="0"/>
+        </w:rPr>
+      </w:r>
+    </w:p>
+    <w:p>
+      <w:pPr>
+        <w:rPr/>
+      </w:pPr>
+      <w:r>
+        <w:rPr>
+          <w:rtl w:val="0"/>
+        </w:rPr>
+        <w:tab/>
+        <w:tab/>
+        <w:tab/>
         <w:t xml:space="preserve">Travel TIme = 1.5 hours</w:t>
       </w:r>
     </w:p>
@@ -131,21 +403,21 @@
         <w:tab/>
         <w:tab/>
         <w:tab/>
-        <w:t xml:space="preserve">House Time = 3.75 hours</w:t>
-      </w:r>
-    </w:p>
-    <w:p>
-      <w:pPr>
-        <w:rPr/>
-      </w:pPr>
-      <w:r>
-        <w:rPr>
-          <w:rtl w:val="0"/>
-        </w:rPr>
-        <w:tab/>
-        <w:tab/>
-        <w:tab/>
-        <w:t xml:space="preserve">Community Time = 1.5 hours</w:t>
+        <w:t xml:space="preserve">House Time = 2.5 hours</w:t>
+      </w:r>
+    </w:p>
+    <w:p>
+      <w:pPr>
+        <w:rPr/>
+      </w:pPr>
+      <w:r>
+        <w:rPr>
+          <w:rtl w:val="0"/>
+        </w:rPr>
+        <w:tab/>
+        <w:tab/>
+        <w:tab/>
+        <w:t xml:space="preserve">COmmunity Time = 2.0 hours</w:t>
       </w:r>
     </w:p>
     <w:p>
@@ -180,7 +452,7 @@
         <w:rPr>
           <w:rtl w:val="0"/>
         </w:rPr>
-        <w:t xml:space="preserve">March 45th, 2045</w:t>
+        <w:t xml:space="preserve">March 49, 2045</w:t>
         <w:tab/>
         <w:t xml:space="preserve">Summary</w:t>
       </w:r>
@@ -206,35 +478,35 @@
         <w:tab/>
         <w:tab/>
         <w:tab/>
-        <w:t xml:space="preserve">Travel Time = 0.5 hours</w:t>
-      </w:r>
-    </w:p>
-    <w:p>
-      <w:pPr>
-        <w:rPr/>
-      </w:pPr>
-      <w:r>
-        <w:rPr>
-          <w:rtl w:val="0"/>
-        </w:rPr>
-        <w:tab/>
-        <w:tab/>
-        <w:tab/>
-        <w:t xml:space="preserve">House TIme = 5.25 hours</w:t>
-      </w:r>
-    </w:p>
-    <w:p>
-      <w:pPr>
-        <w:rPr/>
-      </w:pPr>
-      <w:r>
-        <w:rPr>
-          <w:rtl w:val="0"/>
-        </w:rPr>
-        <w:tab/>
-        <w:tab/>
-        <w:tab/>
-        <w:t xml:space="preserve">Community Time = 0 hours</w:t>
+        <w:t xml:space="preserve">Travel TIme = 1.75 hours</w:t>
+      </w:r>
+    </w:p>
+    <w:p>
+      <w:pPr>
+        <w:rPr/>
+      </w:pPr>
+      <w:r>
+        <w:rPr>
+          <w:rtl w:val="0"/>
+        </w:rPr>
+        <w:tab/>
+        <w:tab/>
+        <w:tab/>
+        <w:t xml:space="preserve">House Time = 2.5 hours</w:t>
+      </w:r>
+    </w:p>
+    <w:p>
+      <w:pPr>
+        <w:rPr/>
+      </w:pPr>
+      <w:r>
+        <w:rPr>
+          <w:rtl w:val="0"/>
+        </w:rPr>
+        <w:tab/>
+        <w:tab/>
+        <w:tab/>
+        <w:t xml:space="preserve">Community Time = 2.25 hours</w:t>
       </w:r>
     </w:p>
     <w:p>
@@ -269,7 +541,7 @@
         <w:rPr>
           <w:rtl w:val="0"/>
         </w:rPr>
-        <w:t xml:space="preserve">March 46th, 2045</w:t>
+        <w:t xml:space="preserve">March 50, 2045</w:t>
         <w:tab/>
         <w:t xml:space="preserve">Summary</w:t>
       </w:r>
@@ -282,226 +554,38 @@
         <w:rPr>
           <w:rtl w:val="0"/>
         </w:rPr>
-      </w:r>
-    </w:p>
-    <w:p>
-      <w:pPr>
-        <w:rPr/>
-      </w:pPr>
-      <w:r>
-        <w:rPr>
-          <w:rtl w:val="0"/>
-        </w:rPr>
-        <w:tab/>
-        <w:tab/>
-        <w:tab/>
-        <w:t xml:space="preserve">Travel Time = 0.75 hours</w:t>
-      </w:r>
-    </w:p>
-    <w:p>
-      <w:pPr>
-        <w:rPr/>
-      </w:pPr>
-      <w:r>
-        <w:rPr>
-          <w:rtl w:val="0"/>
-        </w:rPr>
-        <w:tab/>
-        <w:tab/>
-        <w:tab/>
-        <w:t xml:space="preserve">House Time = 1.0 hours</w:t>
-      </w:r>
-    </w:p>
-    <w:p>
-      <w:pPr>
-        <w:rPr/>
-      </w:pPr>
-      <w:r>
-        <w:rPr>
-          <w:rtl w:val="0"/>
-        </w:rPr>
-        <w:tab/>
-        <w:tab/>
-        <w:tab/>
-        <w:t xml:space="preserve">Community Time = 4.25 hours</w:t>
-      </w:r>
-    </w:p>
-    <w:p>
-      <w:pPr>
-        <w:rPr/>
-      </w:pPr>
-      <w:r>
-        <w:rPr>
-          <w:rtl w:val="0"/>
-        </w:rPr>
-        <w:tab/>
-        <w:tab/>
-        <w:tab/>
-        <w:t xml:space="preserve">Documentation Time = .25 hours</w:t>
-      </w:r>
-    </w:p>
-    <w:p>
-      <w:pPr>
-        <w:rPr/>
-      </w:pPr>
-      <w:r>
-        <w:rPr>
-          <w:rtl w:val="0"/>
-        </w:rPr>
-      </w:r>
-    </w:p>
-    <w:p>
-      <w:pPr>
-        <w:rPr/>
-      </w:pPr>
-      <w:r>
-        <w:rPr>
-          <w:rtl w:val="0"/>
-        </w:rPr>
-        <w:t xml:space="preserve">March 47th, 2045</w:t>
-        <w:tab/>
-        <w:t xml:space="preserve">Summary</w:t>
-      </w:r>
-    </w:p>
-    <w:p>
-      <w:pPr>
-        <w:rPr/>
-      </w:pPr>
-      <w:r>
-        <w:rPr>
-          <w:rtl w:val="0"/>
-        </w:rPr>
-      </w:r>
-    </w:p>
-    <w:p>
-      <w:pPr>
-        <w:rPr/>
-      </w:pPr>
-      <w:r>
-        <w:rPr>
-          <w:rtl w:val="0"/>
-        </w:rPr>
-        <w:tab/>
-        <w:tab/>
-        <w:tab/>
-        <w:t xml:space="preserve">Travel TIme = 0.5 hours</w:t>
-      </w:r>
-    </w:p>
-    <w:p>
-      <w:pPr>
-        <w:rPr/>
-      </w:pPr>
-      <w:r>
-        <w:rPr>
-          <w:rtl w:val="0"/>
-        </w:rPr>
-        <w:tab/>
-        <w:tab/>
-        <w:tab/>
-        <w:t xml:space="preserve">House Time = 2.25 hours</w:t>
-      </w:r>
-    </w:p>
-    <w:p>
-      <w:pPr>
-        <w:rPr/>
-      </w:pPr>
-      <w:r>
-        <w:rPr>
-          <w:rtl w:val="0"/>
-        </w:rPr>
-        <w:tab/>
-        <w:tab/>
-        <w:tab/>
-        <w:t xml:space="preserve">COmmunity Time = 3.0 hours</w:t>
-      </w:r>
-    </w:p>
-    <w:p>
-      <w:pPr>
-        <w:rPr/>
-      </w:pPr>
-      <w:r>
-        <w:rPr>
-          <w:rtl w:val="0"/>
-        </w:rPr>
-        <w:tab/>
-        <w:tab/>
-        <w:tab/>
-        <w:t xml:space="preserve">Documentation Time = .25 hours</w:t>
-      </w:r>
-    </w:p>
-    <w:p>
-      <w:pPr>
-        <w:rPr/>
-      </w:pPr>
-      <w:r>
-        <w:rPr>
-          <w:rtl w:val="0"/>
-        </w:rPr>
-      </w:r>
-    </w:p>
-    <w:p>
-      <w:pPr>
-        <w:rPr/>
-      </w:pPr>
-      <w:r>
-        <w:rPr>
-          <w:rtl w:val="0"/>
-        </w:rPr>
-        <w:t xml:space="preserve">March 48th, 2045</w:t>
-        <w:tab/>
-        <w:t xml:space="preserve">Summary</w:t>
-      </w:r>
-    </w:p>
-    <w:p>
-      <w:pPr>
-        <w:rPr/>
-      </w:pPr>
-      <w:r>
-        <w:rPr>
-          <w:rtl w:val="0"/>
-        </w:rPr>
-      </w:r>
-    </w:p>
-    <w:p>
-      <w:pPr>
-        <w:rPr/>
-      </w:pPr>
-      <w:r>
-        <w:rPr>
-          <w:rtl w:val="0"/>
-        </w:rPr>
-        <w:tab/>
-        <w:tab/>
-        <w:tab/>
-        <w:t xml:space="preserve">Travel TIme = 0.75 hours</w:t>
-      </w:r>
-    </w:p>
-    <w:p>
-      <w:pPr>
-        <w:rPr/>
-      </w:pPr>
-      <w:r>
-        <w:rPr>
-          <w:rtl w:val="0"/>
-        </w:rPr>
-        <w:tab/>
-        <w:tab/>
-        <w:tab/>
-        <w:t xml:space="preserve">House Time = 2.25 hours</w:t>
-      </w:r>
-    </w:p>
-    <w:p>
-      <w:pPr>
-        <w:rPr/>
-      </w:pPr>
-      <w:r>
-        <w:rPr>
-          <w:rtl w:val="0"/>
-        </w:rPr>
-        <w:tab/>
-        <w:tab/>
-        <w:tab/>
-        <w:t xml:space="preserve">Community Time = 3.0 hours</w:t>
+        <w:tab/>
+        <w:tab/>
+        <w:tab/>
+        <w:t xml:space="preserve">Travel TIme = 2.5 hours</w:t>
+      </w:r>
+    </w:p>
+    <w:p>
+      <w:pPr>
+        <w:rPr/>
+      </w:pPr>
+      <w:r>
+        <w:rPr>
+          <w:rtl w:val="0"/>
+        </w:rPr>
+        <w:tab/>
+        <w:tab/>
+        <w:tab/>
+        <w:t xml:space="preserve">House Time = .5 hours</w:t>
+      </w:r>
+    </w:p>
+    <w:p>
+      <w:pPr>
+        <w:rPr/>
+      </w:pPr>
+      <w:r>
+        <w:rPr>
+          <w:rtl w:val="0"/>
+        </w:rPr>
+        <w:tab/>
+        <w:tab/>
+        <w:tab/>
+        <w:t xml:space="preserve">Community Time = 3.25 hours</w:t>
       </w:r>
     </w:p>
     <w:p>

</xml_diff>

<commit_message>
Added a way to ignore the summary if the session was cancelled. Also updated test doc to add a summary that was cancelled.
</commit_message>
<xml_diff>
--- a/HoursTotaller/TestHours1.docx
+++ b/HoursTotaller/TestHours1.docx
@@ -87,15 +87,7 @@
           <w:sz w:val="24"/>
           <w:szCs w:val="24"/>
         </w:rPr>
-        <w:t>Referral: Jessie Z</w:t>
-      </w:r>
-      <w:r>
-        <w:rPr>
-          <w:rFonts w:ascii="Garamond" w:hAnsi="Garamond"/>
-          <w:sz w:val="24"/>
-          <w:szCs w:val="24"/>
-        </w:rPr>
-        <w:t xml:space="preserve"> / Birth Date: 2/</w:t>
+        <w:t>Referral: Jessie Z / Birth Date: 2/</w:t>
       </w:r>
       <w:r>
         <w:rPr>
@@ -218,6 +210,92 @@
           <w:sz w:val="24"/>
           <w:szCs w:val="24"/>
         </w:rPr>
+        <w:t>March 1, 2020</w:t>
+      </w:r>
+      <w:r>
+        <w:rPr>
+          <w:rFonts w:ascii="Garamond" w:hAnsi="Garamond"/>
+          <w:sz w:val="24"/>
+          <w:szCs w:val="24"/>
+        </w:rPr>
+        <w:tab/>
+      </w:r>
+      <w:r>
+        <w:rPr>
+          <w:rFonts w:ascii="Garamond" w:hAnsi="Garamond"/>
+          <w:sz w:val="24"/>
+          <w:szCs w:val="24"/>
+        </w:rPr>
+        <w:tab/>
+        <w:t>Summary</w:t>
+      </w:r>
+    </w:p>
+    <w:p>
+      <w:pPr>
+        <w:rPr>
+          <w:rFonts w:ascii="Garamond" w:hAnsi="Garamond"/>
+          <w:sz w:val="24"/>
+          <w:szCs w:val="24"/>
+        </w:rPr>
+      </w:pPr>
+    </w:p>
+    <w:p>
+      <w:pPr>
+        <w:rPr>
+          <w:rFonts w:ascii="Garamond" w:hAnsi="Garamond"/>
+          <w:sz w:val="24"/>
+          <w:szCs w:val="24"/>
+        </w:rPr>
+      </w:pPr>
+      <w:r>
+        <w:rPr>
+          <w:rFonts w:ascii="Garamond" w:hAnsi="Garamond"/>
+          <w:sz w:val="24"/>
+          <w:szCs w:val="24"/>
+        </w:rPr>
+        <w:tab/>
+      </w:r>
+      <w:r>
+        <w:rPr>
+          <w:rFonts w:ascii="Garamond" w:hAnsi="Garamond"/>
+          <w:sz w:val="24"/>
+          <w:szCs w:val="24"/>
+        </w:rPr>
+        <w:tab/>
+      </w:r>
+      <w:r>
+        <w:rPr>
+          <w:rFonts w:ascii="Garamond" w:hAnsi="Garamond"/>
+          <w:sz w:val="24"/>
+          <w:szCs w:val="24"/>
+        </w:rPr>
+        <w:tab/>
+        <w:t>Total Billable Time = n/c</w:t>
+      </w:r>
+    </w:p>
+    <w:p>
+      <w:pPr>
+        <w:rPr>
+          <w:rFonts w:ascii="Garamond" w:hAnsi="Garamond"/>
+          <w:sz w:val="24"/>
+          <w:szCs w:val="24"/>
+        </w:rPr>
+      </w:pPr>
+    </w:p>
+    <w:p>
+      <w:pPr>
+        <w:rPr>
+          <w:rFonts w:ascii="Garamond" w:hAnsi="Garamond"/>
+          <w:sz w:val="24"/>
+          <w:szCs w:val="24"/>
+        </w:rPr>
+      </w:pPr>
+      <w:r>
+        <w:rPr>
+          <w:rFonts w:ascii="Garamond" w:hAnsi="Garamond"/>
+          <w:sz w:val="24"/>
+          <w:szCs w:val="24"/>
+        </w:rPr>
         <w:t>March 2, 20</w:t>
       </w:r>
       <w:r>
@@ -377,13 +455,6 @@
           <w:szCs w:val="24"/>
         </w:rPr>
         <w:tab/>
-      </w:r>
-      <w:r>
-        <w:rPr>
-          <w:rFonts w:ascii="Garamond" w:hAnsi="Garamond"/>
-          <w:sz w:val="24"/>
-          <w:szCs w:val="24"/>
-        </w:rPr>
         <w:t>Community Time = 1.0hours</w:t>
       </w:r>
     </w:p>
@@ -1061,13 +1132,6 @@
           <w:szCs w:val="24"/>
         </w:rPr>
         <w:tab/>
-      </w:r>
-      <w:r>
-        <w:rPr>
-          <w:rFonts w:ascii="Garamond" w:hAnsi="Garamond"/>
-          <w:sz w:val="24"/>
-          <w:szCs w:val="24"/>
-        </w:rPr>
         <w:t>Documentation Time = .25 hours</w:t>
       </w:r>
     </w:p>
@@ -1094,31 +1158,8 @@
           <w:sz w:val="24"/>
           <w:szCs w:val="24"/>
         </w:rPr>
-        <w:t xml:space="preserve">March </w:t>
-      </w:r>
-      <w:r>
-        <w:rPr>
-          <w:rFonts w:ascii="Garamond" w:hAnsi="Garamond"/>
-          <w:sz w:val="24"/>
-          <w:szCs w:val="24"/>
-        </w:rPr>
-        <w:t>1</w:t>
-      </w:r>
-      <w:r>
-        <w:rPr>
-          <w:rFonts w:ascii="Garamond" w:hAnsi="Garamond"/>
-          <w:sz w:val="24"/>
-          <w:szCs w:val="24"/>
-        </w:rPr>
-        <w:t>9, 20</w:t>
-      </w:r>
-      <w:r>
-        <w:rPr>
-          <w:rFonts w:ascii="Garamond" w:hAnsi="Garamond"/>
-          <w:sz w:val="24"/>
-          <w:szCs w:val="24"/>
-        </w:rPr>
-        <w:t>20</w:t>
+        <w:lastRenderedPageBreak/>
+        <w:t>March 11, 2020</w:t>
       </w:r>
       <w:r>
         <w:rPr>
@@ -1170,230 +1211,331 @@
           <w:szCs w:val="24"/>
         </w:rPr>
         <w:tab/>
-        <w:t>Travel T</w:t>
-      </w:r>
-      <w:r>
-        <w:rPr>
-          <w:rFonts w:ascii="Garamond" w:hAnsi="Garamond"/>
-          <w:sz w:val="24"/>
-          <w:szCs w:val="24"/>
-        </w:rPr>
-        <w:t>i</w:t>
-      </w:r>
-      <w:r>
-        <w:rPr>
-          <w:rFonts w:ascii="Garamond" w:hAnsi="Garamond"/>
-          <w:sz w:val="24"/>
-          <w:szCs w:val="24"/>
-        </w:rPr>
-        <w:t>me = 1.75 hours</w:t>
-      </w:r>
-    </w:p>
-    <w:p>
-      <w:pPr>
-        <w:rPr>
-          <w:rFonts w:ascii="Garamond" w:hAnsi="Garamond"/>
-          <w:sz w:val="24"/>
-          <w:szCs w:val="24"/>
-        </w:rPr>
-      </w:pPr>
-      <w:r>
-        <w:rPr>
-          <w:rFonts w:ascii="Garamond" w:hAnsi="Garamond"/>
-          <w:sz w:val="24"/>
-          <w:szCs w:val="24"/>
-        </w:rPr>
-        <w:tab/>
-      </w:r>
-      <w:r>
-        <w:rPr>
-          <w:rFonts w:ascii="Garamond" w:hAnsi="Garamond"/>
-          <w:sz w:val="24"/>
-          <w:szCs w:val="24"/>
-        </w:rPr>
-        <w:tab/>
-      </w:r>
-      <w:r>
-        <w:rPr>
-          <w:rFonts w:ascii="Garamond" w:hAnsi="Garamond"/>
-          <w:sz w:val="24"/>
-          <w:szCs w:val="24"/>
-        </w:rPr>
-        <w:tab/>
-        <w:t>House Time = 2.5 hours</w:t>
-      </w:r>
-    </w:p>
-    <w:p>
-      <w:pPr>
-        <w:rPr>
-          <w:rFonts w:ascii="Garamond" w:hAnsi="Garamond"/>
-          <w:sz w:val="24"/>
-          <w:szCs w:val="24"/>
-        </w:rPr>
-      </w:pPr>
-      <w:r>
-        <w:rPr>
-          <w:rFonts w:ascii="Garamond" w:hAnsi="Garamond"/>
-          <w:sz w:val="24"/>
-          <w:szCs w:val="24"/>
-        </w:rPr>
-        <w:lastRenderedPageBreak/>
-        <w:tab/>
-      </w:r>
-      <w:r>
-        <w:rPr>
-          <w:rFonts w:ascii="Garamond" w:hAnsi="Garamond"/>
-          <w:sz w:val="24"/>
-          <w:szCs w:val="24"/>
-        </w:rPr>
-        <w:tab/>
-      </w:r>
-      <w:r>
-        <w:rPr>
-          <w:rFonts w:ascii="Garamond" w:hAnsi="Garamond"/>
-          <w:sz w:val="24"/>
-          <w:szCs w:val="24"/>
-        </w:rPr>
-        <w:tab/>
-        <w:t>Community Time = 2.25 hours</w:t>
-      </w:r>
-    </w:p>
-    <w:p>
-      <w:pPr>
-        <w:rPr>
-          <w:rFonts w:ascii="Garamond" w:hAnsi="Garamond"/>
-          <w:sz w:val="24"/>
-          <w:szCs w:val="24"/>
-        </w:rPr>
-      </w:pPr>
-      <w:r>
-        <w:rPr>
-          <w:rFonts w:ascii="Garamond" w:hAnsi="Garamond"/>
-          <w:sz w:val="24"/>
-          <w:szCs w:val="24"/>
-        </w:rPr>
-        <w:tab/>
-      </w:r>
-      <w:r>
-        <w:rPr>
-          <w:rFonts w:ascii="Garamond" w:hAnsi="Garamond"/>
-          <w:sz w:val="24"/>
-          <w:szCs w:val="24"/>
-        </w:rPr>
-        <w:tab/>
-      </w:r>
-      <w:r>
-        <w:rPr>
-          <w:rFonts w:ascii="Garamond" w:hAnsi="Garamond"/>
-          <w:sz w:val="24"/>
-          <w:szCs w:val="24"/>
-        </w:rPr>
-        <w:tab/>
-        <w:t>Documentation Time = .25 hours</w:t>
-      </w:r>
-    </w:p>
-    <w:p>
-      <w:pPr>
-        <w:rPr>
-          <w:rFonts w:ascii="Garamond" w:hAnsi="Garamond"/>
-          <w:sz w:val="24"/>
-          <w:szCs w:val="24"/>
-        </w:rPr>
-      </w:pPr>
-    </w:p>
-    <w:p>
-      <w:pPr>
-        <w:rPr>
-          <w:rFonts w:ascii="Garamond" w:hAnsi="Garamond"/>
-          <w:sz w:val="24"/>
-          <w:szCs w:val="24"/>
-        </w:rPr>
-      </w:pPr>
-      <w:r>
-        <w:rPr>
-          <w:rFonts w:ascii="Garamond" w:hAnsi="Garamond"/>
-          <w:sz w:val="24"/>
-          <w:szCs w:val="24"/>
-        </w:rPr>
-        <w:t xml:space="preserve">March </w:t>
-      </w:r>
-      <w:r>
-        <w:rPr>
-          <w:rFonts w:ascii="Garamond" w:hAnsi="Garamond"/>
-          <w:sz w:val="24"/>
-          <w:szCs w:val="24"/>
-        </w:rPr>
-        <w:t>2</w:t>
-      </w:r>
-      <w:r>
-        <w:rPr>
-          <w:rFonts w:ascii="Garamond" w:hAnsi="Garamond"/>
-          <w:sz w:val="24"/>
-          <w:szCs w:val="24"/>
-        </w:rPr>
-        <w:t>0, 20</w:t>
-      </w:r>
-      <w:r>
-        <w:rPr>
-          <w:rFonts w:ascii="Garamond" w:hAnsi="Garamond"/>
-          <w:sz w:val="24"/>
-          <w:szCs w:val="24"/>
-        </w:rPr>
-        <w:t>20</w:t>
-      </w:r>
-      <w:r>
-        <w:rPr>
-          <w:rFonts w:ascii="Garamond" w:hAnsi="Garamond"/>
-          <w:sz w:val="24"/>
-          <w:szCs w:val="24"/>
-        </w:rPr>
-        <w:tab/>
-        <w:t>Summary</w:t>
-      </w:r>
-    </w:p>
-    <w:p>
-      <w:pPr>
-        <w:rPr>
-          <w:rFonts w:ascii="Garamond" w:hAnsi="Garamond"/>
-          <w:sz w:val="24"/>
-          <w:szCs w:val="24"/>
-        </w:rPr>
-      </w:pPr>
-      <w:r>
-        <w:rPr>
-          <w:rFonts w:ascii="Garamond" w:hAnsi="Garamond"/>
-          <w:sz w:val="24"/>
-          <w:szCs w:val="24"/>
-        </w:rPr>
-        <w:tab/>
-      </w:r>
-      <w:r>
-        <w:rPr>
-          <w:rFonts w:ascii="Garamond" w:hAnsi="Garamond"/>
-          <w:sz w:val="24"/>
-          <w:szCs w:val="24"/>
-        </w:rPr>
-        <w:tab/>
-      </w:r>
-      <w:r>
-        <w:rPr>
-          <w:rFonts w:ascii="Garamond" w:hAnsi="Garamond"/>
-          <w:sz w:val="24"/>
-          <w:szCs w:val="24"/>
-        </w:rPr>
-        <w:tab/>
-        <w:t>Travel T</w:t>
-      </w:r>
-      <w:r>
-        <w:rPr>
-          <w:rFonts w:ascii="Garamond" w:hAnsi="Garamond"/>
-          <w:sz w:val="24"/>
-          <w:szCs w:val="24"/>
-        </w:rPr>
-        <w:t>i</w:t>
+        <w:t>Total billable Time = N/C</w:t>
       </w:r>
       <w:bookmarkStart w:id="0" w:name="_GoBack"/>
       <w:bookmarkEnd w:id="0"/>
+    </w:p>
+    <w:p>
+      <w:pPr>
+        <w:rPr>
+          <w:rFonts w:ascii="Garamond" w:hAnsi="Garamond"/>
+          <w:sz w:val="24"/>
+          <w:szCs w:val="24"/>
+        </w:rPr>
+      </w:pPr>
+    </w:p>
+    <w:p>
+      <w:pPr>
+        <w:rPr>
+          <w:rFonts w:ascii="Garamond" w:hAnsi="Garamond"/>
+          <w:sz w:val="24"/>
+          <w:szCs w:val="24"/>
+        </w:rPr>
+      </w:pPr>
+      <w:r>
+        <w:rPr>
+          <w:rFonts w:ascii="Garamond" w:hAnsi="Garamond"/>
+          <w:sz w:val="24"/>
+          <w:szCs w:val="24"/>
+        </w:rPr>
+        <w:t xml:space="preserve">March </w:t>
+      </w:r>
+      <w:r>
+        <w:rPr>
+          <w:rFonts w:ascii="Garamond" w:hAnsi="Garamond"/>
+          <w:sz w:val="24"/>
+          <w:szCs w:val="24"/>
+        </w:rPr>
+        <w:t>1</w:t>
+      </w:r>
+      <w:r>
+        <w:rPr>
+          <w:rFonts w:ascii="Garamond" w:hAnsi="Garamond"/>
+          <w:sz w:val="24"/>
+          <w:szCs w:val="24"/>
+        </w:rPr>
+        <w:t>9, 20</w:t>
+      </w:r>
+      <w:r>
+        <w:rPr>
+          <w:rFonts w:ascii="Garamond" w:hAnsi="Garamond"/>
+          <w:sz w:val="24"/>
+          <w:szCs w:val="24"/>
+        </w:rPr>
+        <w:t>20</w:t>
+      </w:r>
+      <w:r>
+        <w:rPr>
+          <w:rFonts w:ascii="Garamond" w:hAnsi="Garamond"/>
+          <w:sz w:val="24"/>
+          <w:szCs w:val="24"/>
+        </w:rPr>
+        <w:tab/>
+        <w:t>Summary</w:t>
+      </w:r>
+    </w:p>
+    <w:p>
+      <w:pPr>
+        <w:rPr>
+          <w:rFonts w:ascii="Garamond" w:hAnsi="Garamond"/>
+          <w:sz w:val="24"/>
+          <w:szCs w:val="24"/>
+        </w:rPr>
+      </w:pPr>
+    </w:p>
+    <w:p>
+      <w:pPr>
+        <w:rPr>
+          <w:rFonts w:ascii="Garamond" w:hAnsi="Garamond"/>
+          <w:sz w:val="24"/>
+          <w:szCs w:val="24"/>
+        </w:rPr>
+      </w:pPr>
+      <w:r>
+        <w:rPr>
+          <w:rFonts w:ascii="Garamond" w:hAnsi="Garamond"/>
+          <w:sz w:val="24"/>
+          <w:szCs w:val="24"/>
+        </w:rPr>
+        <w:tab/>
+      </w:r>
+      <w:r>
+        <w:rPr>
+          <w:rFonts w:ascii="Garamond" w:hAnsi="Garamond"/>
+          <w:sz w:val="24"/>
+          <w:szCs w:val="24"/>
+        </w:rPr>
+        <w:tab/>
+      </w:r>
+      <w:r>
+        <w:rPr>
+          <w:rFonts w:ascii="Garamond" w:hAnsi="Garamond"/>
+          <w:sz w:val="24"/>
+          <w:szCs w:val="24"/>
+        </w:rPr>
+        <w:tab/>
+        <w:t>Travel T</w:t>
+      </w:r>
+      <w:r>
+        <w:rPr>
+          <w:rFonts w:ascii="Garamond" w:hAnsi="Garamond"/>
+          <w:sz w:val="24"/>
+          <w:szCs w:val="24"/>
+        </w:rPr>
+        <w:t>i</w:t>
+      </w:r>
+      <w:r>
+        <w:rPr>
+          <w:rFonts w:ascii="Garamond" w:hAnsi="Garamond"/>
+          <w:sz w:val="24"/>
+          <w:szCs w:val="24"/>
+        </w:rPr>
+        <w:t>me = 1.75 hours</w:t>
+      </w:r>
+    </w:p>
+    <w:p>
+      <w:pPr>
+        <w:rPr>
+          <w:rFonts w:ascii="Garamond" w:hAnsi="Garamond"/>
+          <w:sz w:val="24"/>
+          <w:szCs w:val="24"/>
+        </w:rPr>
+      </w:pPr>
+      <w:r>
+        <w:rPr>
+          <w:rFonts w:ascii="Garamond" w:hAnsi="Garamond"/>
+          <w:sz w:val="24"/>
+          <w:szCs w:val="24"/>
+        </w:rPr>
+        <w:tab/>
+      </w:r>
+      <w:r>
+        <w:rPr>
+          <w:rFonts w:ascii="Garamond" w:hAnsi="Garamond"/>
+          <w:sz w:val="24"/>
+          <w:szCs w:val="24"/>
+        </w:rPr>
+        <w:tab/>
+      </w:r>
+      <w:r>
+        <w:rPr>
+          <w:rFonts w:ascii="Garamond" w:hAnsi="Garamond"/>
+          <w:sz w:val="24"/>
+          <w:szCs w:val="24"/>
+        </w:rPr>
+        <w:tab/>
+        <w:t>House Time = 2.5 hours</w:t>
+      </w:r>
+    </w:p>
+    <w:p>
+      <w:pPr>
+        <w:rPr>
+          <w:rFonts w:ascii="Garamond" w:hAnsi="Garamond"/>
+          <w:sz w:val="24"/>
+          <w:szCs w:val="24"/>
+        </w:rPr>
+      </w:pPr>
+      <w:r>
+        <w:rPr>
+          <w:rFonts w:ascii="Garamond" w:hAnsi="Garamond"/>
+          <w:sz w:val="24"/>
+          <w:szCs w:val="24"/>
+        </w:rPr>
+        <w:tab/>
+      </w:r>
+      <w:r>
+        <w:rPr>
+          <w:rFonts w:ascii="Garamond" w:hAnsi="Garamond"/>
+          <w:sz w:val="24"/>
+          <w:szCs w:val="24"/>
+        </w:rPr>
+        <w:tab/>
+      </w:r>
+      <w:r>
+        <w:rPr>
+          <w:rFonts w:ascii="Garamond" w:hAnsi="Garamond"/>
+          <w:sz w:val="24"/>
+          <w:szCs w:val="24"/>
+        </w:rPr>
+        <w:tab/>
+        <w:t>Community Time = 2.25 hours</w:t>
+      </w:r>
+    </w:p>
+    <w:p>
+      <w:pPr>
+        <w:rPr>
+          <w:rFonts w:ascii="Garamond" w:hAnsi="Garamond"/>
+          <w:sz w:val="24"/>
+          <w:szCs w:val="24"/>
+        </w:rPr>
+      </w:pPr>
+      <w:r>
+        <w:rPr>
+          <w:rFonts w:ascii="Garamond" w:hAnsi="Garamond"/>
+          <w:sz w:val="24"/>
+          <w:szCs w:val="24"/>
+        </w:rPr>
+        <w:tab/>
+      </w:r>
+      <w:r>
+        <w:rPr>
+          <w:rFonts w:ascii="Garamond" w:hAnsi="Garamond"/>
+          <w:sz w:val="24"/>
+          <w:szCs w:val="24"/>
+        </w:rPr>
+        <w:tab/>
+      </w:r>
+      <w:r>
+        <w:rPr>
+          <w:rFonts w:ascii="Garamond" w:hAnsi="Garamond"/>
+          <w:sz w:val="24"/>
+          <w:szCs w:val="24"/>
+        </w:rPr>
+        <w:tab/>
+        <w:t>Documentation Time = .25 hours</w:t>
+      </w:r>
+    </w:p>
+    <w:p>
+      <w:pPr>
+        <w:rPr>
+          <w:rFonts w:ascii="Garamond" w:hAnsi="Garamond"/>
+          <w:sz w:val="24"/>
+          <w:szCs w:val="24"/>
+        </w:rPr>
+      </w:pPr>
+    </w:p>
+    <w:p>
+      <w:pPr>
+        <w:rPr>
+          <w:rFonts w:ascii="Garamond" w:hAnsi="Garamond"/>
+          <w:sz w:val="24"/>
+          <w:szCs w:val="24"/>
+        </w:rPr>
+      </w:pPr>
+      <w:r>
+        <w:rPr>
+          <w:rFonts w:ascii="Garamond" w:hAnsi="Garamond"/>
+          <w:sz w:val="24"/>
+          <w:szCs w:val="24"/>
+        </w:rPr>
+        <w:t xml:space="preserve">March </w:t>
+      </w:r>
+      <w:r>
+        <w:rPr>
+          <w:rFonts w:ascii="Garamond" w:hAnsi="Garamond"/>
+          <w:sz w:val="24"/>
+          <w:szCs w:val="24"/>
+        </w:rPr>
+        <w:t>2</w:t>
+      </w:r>
+      <w:r>
+        <w:rPr>
+          <w:rFonts w:ascii="Garamond" w:hAnsi="Garamond"/>
+          <w:sz w:val="24"/>
+          <w:szCs w:val="24"/>
+        </w:rPr>
+        <w:t>0, 20</w:t>
+      </w:r>
+      <w:r>
+        <w:rPr>
+          <w:rFonts w:ascii="Garamond" w:hAnsi="Garamond"/>
+          <w:sz w:val="24"/>
+          <w:szCs w:val="24"/>
+        </w:rPr>
+        <w:t>20</w:t>
+      </w:r>
+      <w:r>
+        <w:rPr>
+          <w:rFonts w:ascii="Garamond" w:hAnsi="Garamond"/>
+          <w:sz w:val="24"/>
+          <w:szCs w:val="24"/>
+        </w:rPr>
+        <w:tab/>
+        <w:t>Summary</w:t>
+      </w:r>
+    </w:p>
+    <w:p>
+      <w:pPr>
+        <w:rPr>
+          <w:rFonts w:ascii="Garamond" w:hAnsi="Garamond"/>
+          <w:sz w:val="24"/>
+          <w:szCs w:val="24"/>
+        </w:rPr>
+      </w:pPr>
+      <w:r>
+        <w:rPr>
+          <w:rFonts w:ascii="Garamond" w:hAnsi="Garamond"/>
+          <w:sz w:val="24"/>
+          <w:szCs w:val="24"/>
+        </w:rPr>
+        <w:tab/>
+      </w:r>
+      <w:r>
+        <w:rPr>
+          <w:rFonts w:ascii="Garamond" w:hAnsi="Garamond"/>
+          <w:sz w:val="24"/>
+          <w:szCs w:val="24"/>
+        </w:rPr>
+        <w:tab/>
+      </w:r>
+      <w:r>
+        <w:rPr>
+          <w:rFonts w:ascii="Garamond" w:hAnsi="Garamond"/>
+          <w:sz w:val="24"/>
+          <w:szCs w:val="24"/>
+        </w:rPr>
+        <w:tab/>
+        <w:t>Travel T</w:t>
+      </w:r>
+      <w:r>
+        <w:rPr>
+          <w:rFonts w:ascii="Garamond" w:hAnsi="Garamond"/>
+          <w:sz w:val="24"/>
+          <w:szCs w:val="24"/>
+        </w:rPr>
+        <w:t>i</w:t>
+      </w:r>
       <w:r>
         <w:rPr>
           <w:rFonts w:ascii="Garamond" w:hAnsi="Garamond"/>
@@ -1468,15 +1610,7 @@
           <w:szCs w:val="24"/>
         </w:rPr>
         <w:tab/>
-        <w:t>Co</w:t>
-      </w:r>
-      <w:r>
-        <w:rPr>
-          <w:rFonts w:ascii="Garamond" w:hAnsi="Garamond"/>
-          <w:sz w:val="24"/>
-          <w:szCs w:val="24"/>
-        </w:rPr>
-        <w:t>mmunity Time = 3.25 hours</w:t>
+        <w:t>Community Time = 3.25 hours</w:t>
       </w:r>
     </w:p>
     <w:p>

</xml_diff>